<commit_message>
Checked some milestones to docs
</commit_message>
<xml_diff>
--- a/Referat/referatZadanie.docx
+++ b/Referat/referatZadanie.docx
@@ -22,7 +22,7 @@
         <w:pStyle w:val="style1"/>
         <w:numPr>
           <w:ilvl w:val="0"/>
-          <w:numId w:val="1"/>
+          <w:numId w:val="2"/>
         </w:numPr>
       </w:pPr>
       <w:r>
@@ -72,37 +72,85 @@
           <w:szCs w:val="24"/>
         </w:rPr>
         <w:tab/>
-        <w:t>За да се пусне JavaScript код в back-end, трябва да се интерпретира и изъплни. В Node.js това става, чрез виртуалната машина за JavaScript на Google – V8, която се използва и в браузъра Google Chrome.</w:t>
-      </w:r>
-    </w:p>
-    <w:p>
-      <w:pPr>
-        <w:pStyle w:val="style18"/>
-        <w:spacing w:line="360" w:lineRule="auto"/>
-      </w:pPr>
-      <w:r>
-        <w:rPr>
-          <w:rFonts w:ascii="Arial" w:hAnsi="Arial"/>
-          <w:sz w:val="24"/>
-          <w:szCs w:val="24"/>
-        </w:rPr>
-        <w:tab/>
-        <w:t>Node.js е софтуерна система от страна на сървара, проектирана за писане на мащабни интернет приложения, предимно web server-и. Програмите се пишат от страна на сървара с JavaScript, използващи event-driver, asynchronous I/O за да се минимизира overhead-а и да се максимизира мащабността.</w:t>
-      </w:r>
-    </w:p>
-    <w:p>
-      <w:pPr>
-        <w:pStyle w:val="style18"/>
-        <w:spacing w:line="360" w:lineRule="auto"/>
-      </w:pPr>
-      <w:r>
-        <w:rPr>
-          <w:rFonts w:ascii="Arial" w:hAnsi="Arial"/>
-          <w:sz w:val="24"/>
-          <w:szCs w:val="24"/>
-        </w:rPr>
-        <w:tab/>
-        <w:t>Node.js създава web server oт самосебе си, правейки ненужно използването на web server software, като Apache или Lighttpd. Node.js позволява пълен контрол върху това, как web server-а работи. Node.js позволява web разработчиците да създават цялостни web приложения използвайки само един език(JavaScript), и за front-end-а и за back-end-а на приложението.</w:t>
+        <w:t>За да се пусне JavaScript код в back-end, трябва да се интерпретира и из</w:t>
+      </w:r>
+      <w:r>
+        <w:rPr>
+          <w:rFonts w:ascii="Arial" w:hAnsi="Arial"/>
+          <w:sz w:val="24"/>
+          <w:szCs w:val="24"/>
+        </w:rPr>
+        <w:t>пъ</w:t>
+      </w:r>
+      <w:r>
+        <w:rPr>
+          <w:rFonts w:ascii="Arial" w:hAnsi="Arial"/>
+          <w:sz w:val="24"/>
+          <w:szCs w:val="24"/>
+        </w:rPr>
+        <w:t>лни. В Node.js това става, чрез виртуалната машина за JavaScript на Google – V8, която се използва и в браузъра Google Chrome.</w:t>
+      </w:r>
+    </w:p>
+    <w:p>
+      <w:pPr>
+        <w:pStyle w:val="style18"/>
+        <w:spacing w:line="360" w:lineRule="auto"/>
+      </w:pPr>
+      <w:r>
+        <w:rPr>
+          <w:rFonts w:ascii="Arial" w:hAnsi="Arial"/>
+          <w:sz w:val="24"/>
+          <w:szCs w:val="24"/>
+        </w:rPr>
+        <w:tab/>
+        <w:t>Node.js е софтуерна система от страна на сърв</w:t>
+      </w:r>
+      <w:r>
+        <w:rPr>
+          <w:rFonts w:ascii="Arial" w:hAnsi="Arial"/>
+          <w:sz w:val="24"/>
+          <w:szCs w:val="24"/>
+        </w:rPr>
+        <w:t>ъ</w:t>
+      </w:r>
+      <w:r>
+        <w:rPr>
+          <w:rFonts w:ascii="Arial" w:hAnsi="Arial"/>
+          <w:sz w:val="24"/>
+          <w:szCs w:val="24"/>
+        </w:rPr>
+        <w:t>ра, проектирана за писане на мащабни интернет приложения, предимно web server-и. Програмите се пишат от страна на сърв</w:t>
+      </w:r>
+      <w:r>
+        <w:rPr>
+          <w:rFonts w:ascii="Arial" w:hAnsi="Arial"/>
+          <w:sz w:val="24"/>
+          <w:szCs w:val="24"/>
+        </w:rPr>
+        <w:t>ъ</w:t>
+      </w:r>
+      <w:r>
+        <w:rPr>
+          <w:rFonts w:ascii="Arial" w:hAnsi="Arial"/>
+          <w:sz w:val="24"/>
+          <w:szCs w:val="24"/>
+        </w:rPr>
+        <w:t>ра с JavaScript, използващи event-driver, asynchronous I/O за да се минимизира overhead-а и да се максимизира мащабността.</w:t>
+      </w:r>
+    </w:p>
+    <w:p>
+      <w:pPr>
+        <w:pStyle w:val="style18"/>
+        <w:spacing w:line="360" w:lineRule="auto"/>
+      </w:pPr>
+      <w:r>
+        <w:rPr>
+          <w:rFonts w:ascii="Arial" w:hAnsi="Arial"/>
+          <w:sz w:val="24"/>
+          <w:szCs w:val="24"/>
+        </w:rPr>
+        <w:tab/>
+        <w:t>Node.js създава web server oт само себе си, правейки ненужно използването на web server software, като Apache или Lighttpd. Node.js позволява пълен контрол върху това, как web server-а работи. Node.js позволява web разработчиците да създават цялостни web приложения използвайки само един език(JavaScript), и за front-end-а и за back-end-а на приложението.</w:t>
       </w:r>
     </w:p>
     <w:p>
@@ -124,22 +172,70 @@
           <w:sz w:val="24"/>
           <w:szCs w:val="24"/>
         </w:rPr>
-        <w:t>Node.js е пакетирана компилация от V8 JavaScript engine-а на Google, libUV аbstraction layer платформа. Създаден е от Ryan Dahl. Проекта е започнат от 2009 година и разработката и подръжката е спонсорирарана от фирма Joyent.</w:t>
-      </w:r>
-    </w:p>
-    <w:p>
-      <w:pPr>
-        <w:pStyle w:val="style18"/>
-        <w:spacing w:line="360" w:lineRule="auto"/>
-      </w:pPr>
-      <w:r>
-        <w:rPr>
-          <w:rFonts w:ascii="Arial" w:hAnsi="Arial"/>
-          <w:sz w:val="24"/>
-          <w:szCs w:val="24"/>
-        </w:rPr>
-        <w:tab/>
-        <w:t>Първоначалната цел на Dahl е да създава сайтове със push подръжка (push capabilities, push technology), която може да видим в Gmail например. Пробвайки различни решения в няколко различни програмни езика, той избира JavaScript, поради липсата на I/O API. Това му позволява да дефинира конвенция за non-blocking, event-driven I/O.</w:t>
+        <w:t>Node.js е пакетирана компилация от V8 JavaScript engine-а на Google, libUV аbstraction layer платформа. Създаден е от Ryan Dahl. Проекта е започнат от 2009 година и разработката и под</w:t>
+      </w:r>
+      <w:r>
+        <w:rPr>
+          <w:rFonts w:ascii="Arial" w:hAnsi="Arial"/>
+          <w:sz w:val="24"/>
+          <w:szCs w:val="24"/>
+        </w:rPr>
+        <w:t>д</w:t>
+      </w:r>
+      <w:r>
+        <w:rPr>
+          <w:rFonts w:ascii="Arial" w:hAnsi="Arial"/>
+          <w:sz w:val="24"/>
+          <w:szCs w:val="24"/>
+        </w:rPr>
+        <w:t>ръжката е спонсори</w:t>
+      </w:r>
+      <w:r>
+        <w:rPr>
+          <w:rFonts w:ascii="Arial" w:hAnsi="Arial"/>
+          <w:sz w:val="24"/>
+          <w:szCs w:val="24"/>
+        </w:rPr>
+        <w:t>р</w:t>
+      </w:r>
+      <w:r>
+        <w:rPr>
+          <w:rFonts w:ascii="Arial" w:hAnsi="Arial"/>
+          <w:sz w:val="24"/>
+          <w:szCs w:val="24"/>
+        </w:rPr>
+        <w:t>ана от фирма Joyent.</w:t>
+      </w:r>
+    </w:p>
+    <w:p>
+      <w:pPr>
+        <w:pStyle w:val="style18"/>
+        <w:spacing w:line="360" w:lineRule="auto"/>
+      </w:pPr>
+      <w:r>
+        <w:rPr>
+          <w:rFonts w:ascii="Arial" w:hAnsi="Arial"/>
+          <w:sz w:val="24"/>
+          <w:szCs w:val="24"/>
+        </w:rPr>
+        <w:tab/>
+        <w:t>Първоначалната цел на Dahl е да създава сайтове със push под</w:t>
+      </w:r>
+      <w:r>
+        <w:rPr>
+          <w:rFonts w:ascii="Arial" w:hAnsi="Arial"/>
+          <w:sz w:val="24"/>
+          <w:szCs w:val="24"/>
+        </w:rPr>
+        <w:t>д</w:t>
+      </w:r>
+      <w:r>
+        <w:rPr>
+          <w:rFonts w:ascii="Arial" w:hAnsi="Arial"/>
+          <w:sz w:val="24"/>
+          <w:szCs w:val="24"/>
+        </w:rPr>
+        <w:t>ръжка (push capabilities, push technology), която може да видим в Gmail например. Пробвайки различни решения в няколко различни програмни езика, той избира JavaScript, поради липсата на I/O API. Това му позволява да дефинира конвенция за non-blocking, event-driven I/O.</w:t>
       </w:r>
     </w:p>
     <w:p>
@@ -461,7 +557,7 @@
         <w:pStyle w:val="style1"/>
         <w:numPr>
           <w:ilvl w:val="0"/>
-          <w:numId w:val="1"/>
+          <w:numId w:val="2"/>
         </w:numPr>
       </w:pPr>
       <w:r>
@@ -682,7 +778,7 @@
         <w:pStyle w:val="style1"/>
         <w:numPr>
           <w:ilvl w:val="0"/>
-          <w:numId w:val="1"/>
+          <w:numId w:val="2"/>
         </w:numPr>
       </w:pPr>
       <w:r>
@@ -721,7 +817,27 @@
           <w:szCs w:val="24"/>
         </w:rPr>
         <w:tab/>
-        <w:t>Event-driven architecture е шаблон за софтуерна архитектура, която е базирана с работа на събития. Като event може да се определи, значителна промяна на състоянието на дадено нещо. Например, когато клиент си купува кола, състоянието ан колата преминава от “за продан” към “продадена”. Софтуерната система на дилъра на коли може да третира тази промяна на състоянието като събитие (event), при което системата да направи промяна на данните в друга част от софтуерната архитектура. От формална гледна точка, когато се произведе, продаде или купи дадено нещо се изпълнява съобщение наречено event notification. Това което известява е, че самото събитие се е случило.</w:t>
+        <w:t xml:space="preserve">Event-driven architecture е шаблон за софтуерна архитектура, която е базирана с работа на събития. Като event може да се определи, значителна промяна на състоянието на дадено нещо. Например, когато клиент си купува кола, състоянието </w:t>
+      </w:r>
+      <w:r>
+        <w:rPr>
+          <w:rFonts w:ascii="Arial" w:hAnsi="Arial"/>
+          <w:b w:val="false"/>
+          <w:bCs w:val="false"/>
+          <w:sz w:val="24"/>
+          <w:szCs w:val="24"/>
+        </w:rPr>
+        <w:t>на</w:t>
+      </w:r>
+      <w:r>
+        <w:rPr>
+          <w:rFonts w:ascii="Arial" w:hAnsi="Arial"/>
+          <w:b w:val="false"/>
+          <w:bCs w:val="false"/>
+          <w:sz w:val="24"/>
+          <w:szCs w:val="24"/>
+        </w:rPr>
+        <w:t xml:space="preserve"> колата преминава от “за продан” към “продадена”. Софтуерната система на дилъра на коли може да третира тази промяна на състоянието като събитие (event), при което системата да направи промяна на данните в друга част от софтуерната архитектура. От формална гледна точка, когато се произведе, продаде или купи дадено нещо се изпълнява съобщение наречено event notification. Това което известява е, че самото събитие се е случило.</w:t>
       </w:r>
     </w:p>
     <w:p>
@@ -755,7 +871,27 @@
           <w:szCs w:val="24"/>
         </w:rPr>
         <w:tab/>
-        <w:t xml:space="preserve">Sink-овете имат отговорност за прилагане на реакция, ведналга след като event-а настъпи. Emmitter-ите са тези който настъпва сабитието. </w:t>
+        <w:t>Sink-овете имат отговорност за прилагане на реакция, веднага след като event-а настъпи. Emmitter-ите са тези който настъпва с</w:t>
+      </w:r>
+      <w:r>
+        <w:rPr>
+          <w:rFonts w:ascii="Arial" w:hAnsi="Arial"/>
+          <w:b w:val="false"/>
+          <w:bCs w:val="false"/>
+          <w:sz w:val="24"/>
+          <w:szCs w:val="24"/>
+        </w:rPr>
+        <w:t>ъ</w:t>
+      </w:r>
+      <w:r>
+        <w:rPr>
+          <w:rFonts w:ascii="Arial" w:hAnsi="Arial"/>
+          <w:b w:val="false"/>
+          <w:bCs w:val="false"/>
+          <w:sz w:val="24"/>
+          <w:szCs w:val="24"/>
+        </w:rPr>
+        <w:t xml:space="preserve">битието. </w:t>
       </w:r>
     </w:p>
     <w:p>
@@ -786,24 +922,64 @@
           <w:szCs w:val="24"/>
         </w:rPr>
         <w:tab/>
-        <w:t>Традиционния начин на работа на един web server винаги е бил thread-based-model. Като се пусне Apache или някой друг web server, той започва да приема връзки(connections). Когато приеме някоя връзка, web server-а държи тази връзка отворена докато не се изпълни исканата страница или каквато и друга информация се изпраща. Ако тази операция отнеме няколко милисекунди за да се намери страницата на диска или да се изведе резултат от базата данните, web server-а блокира тази операция вход/изход, докато не се извърши цялта работа. Това е познато като blocking I/O. За да се мащабира този вид web server, трябва да се пуснат различни копия от сървъра, като всяко копие изисква различна нишка (thread) от операционната система, за това се казва и thread-based-model.</w:t>
-      </w:r>
-    </w:p>
-    <w:p>
-      <w:pPr>
-        <w:pStyle w:val="style18"/>
-        <w:spacing w:line="360" w:lineRule="auto"/>
-      </w:pPr>
-      <w:r>
-        <w:rPr>
-          <w:rFonts w:ascii="Arial" w:hAnsi="Arial"/>
-          <w:b w:val="false"/>
-          <w:bCs w:val="false"/>
-          <w:sz w:val="24"/>
-          <w:szCs w:val="24"/>
-        </w:rPr>
-        <w:tab/>
-        <w:t>В контраст, Node.js използва event-driven model, където web сървъра приема заявка, започва да я обработва, като междувременно получава и други заявки. Когато първата заявка е завършена, Node.js се връща на нея и изпраща резултатите. Така се постига не зависими една от друга заявки, спрямо сървъра. Самите заявки се подреждат в опашка и за всяка има callback, който се изпълнява когато заявката се изпълни, без да пречи на останалите. Този модел е високо ефективен и скалируем, защото web server-a, на практита винаги приема заявки, защото не чака за никакви операции за четене или писане. Това се нарича non-blocking I/O или event-driven I/O.</w:t>
+        <w:t>Традиционния начин на работа на един web server винаги е бил thread-based-model. Като се пусне Apache или някой друг web server, той започва да приема връзки(connections). Когато приеме някоя връзка, web server-а държи тази връзка отворена докато не се изпълни исканата страница или каквато и друга информация се изпраща. Ако тази операция отнеме няколко милисекунди за да се намери страницата на диска или да се изведе резултат от базата данните, web server-а блокира тази операция вход/изход, докато не се извърши цял</w:t>
+      </w:r>
+      <w:r>
+        <w:rPr>
+          <w:rFonts w:ascii="Arial" w:hAnsi="Arial"/>
+          <w:b w:val="false"/>
+          <w:bCs w:val="false"/>
+          <w:sz w:val="24"/>
+          <w:szCs w:val="24"/>
+        </w:rPr>
+        <w:t>а</w:t>
+      </w:r>
+      <w:r>
+        <w:rPr>
+          <w:rFonts w:ascii="Arial" w:hAnsi="Arial"/>
+          <w:b w:val="false"/>
+          <w:bCs w:val="false"/>
+          <w:sz w:val="24"/>
+          <w:szCs w:val="24"/>
+        </w:rPr>
+        <w:t>та работа. Това е познато като blocking I/O. За да се мащабира този вид web server, трябва да се пуснат различни копия от сървъра, като всяко копие изисква различна нишка (thread) от операционната система, за това се казва и thread-based-model.</w:t>
+      </w:r>
+    </w:p>
+    <w:p>
+      <w:pPr>
+        <w:pStyle w:val="style18"/>
+        <w:spacing w:line="360" w:lineRule="auto"/>
+      </w:pPr>
+      <w:r>
+        <w:rPr>
+          <w:rFonts w:ascii="Arial" w:hAnsi="Arial"/>
+          <w:b w:val="false"/>
+          <w:bCs w:val="false"/>
+          <w:sz w:val="24"/>
+          <w:szCs w:val="24"/>
+        </w:rPr>
+        <w:tab/>
+        <w:t>В контраст, Node.js използва event-driven model, където web сървъра приема заявка, започва да я обработва, като междувременно получава и други заявки. Когато първата заявка е завършена, Node.js се връща на нея и изпраща резултатите. Така се постига не зависими една от друга заявки, спрямо сървъра. Самите заявки се подреждат в опашка и за всяка има callback, който се изпълнява когато заявката се изпълни, без да пречи на останалите. Този модел е високо ефективен и скалируем, защото web server-a, на практи</w:t>
+      </w:r>
+      <w:r>
+        <w:rPr>
+          <w:rFonts w:ascii="Arial" w:hAnsi="Arial"/>
+          <w:b w:val="false"/>
+          <w:bCs w:val="false"/>
+          <w:sz w:val="24"/>
+          <w:szCs w:val="24"/>
+        </w:rPr>
+        <w:t>к</w:t>
+      </w:r>
+      <w:r>
+        <w:rPr>
+          <w:rFonts w:ascii="Arial" w:hAnsi="Arial"/>
+          <w:b w:val="false"/>
+          <w:bCs w:val="false"/>
+          <w:sz w:val="24"/>
+          <w:szCs w:val="24"/>
+        </w:rPr>
+        <w:t>а винаги приема заявки, защото не чака за никакви операции за четене или писане. Това се нарича non-blocking I/O или event-driven I/O.</w:t>
       </w:r>
     </w:p>
     <w:p>
@@ -946,7 +1122,7 @@
         <w:pStyle w:val="style1"/>
         <w:numPr>
           <w:ilvl w:val="0"/>
-          <w:numId w:val="1"/>
+          <w:numId w:val="2"/>
         </w:numPr>
       </w:pPr>
       <w:r>
@@ -973,24 +1149,104 @@
           <w:szCs w:val="24"/>
         </w:rPr>
         <w:tab/>
-        <w:t xml:space="preserve">Асинхронния вход/изход в компютирнет науки е форма на I/O обработка, която позволява при обработване на една операция, да започне обработка на втора, преди първата да е свършила. Входно/изходните операции в компютъра могат да бъдат много бавни. I/O устройството може да включва механични части, които трябва да се местят, като seeking операция на хард диска за четене и запис. Примерно поведение на I/O операция може да бъде: започване на операция и изчакване, докато операцията не се завърши.. Такова поведение се нарича synchronous I/O или blocking I/O, защото блокира процеса, докато програмата обработва процеса.  Когато има много I/O операции, това ознчава, че процесора прекарва по много време в idle, чакайки I/O оепрациите да завършат. </w:t>
-      </w:r>
-    </w:p>
-    <w:p>
-      <w:pPr>
-        <w:pStyle w:val="style18"/>
-        <w:spacing w:line="360" w:lineRule="auto"/>
-      </w:pPr>
-      <w:r>
-        <w:rPr>
-          <w:rFonts w:ascii="ARial" w:hAnsi="ARial"/>
-          <w:b w:val="false"/>
-          <w:bCs w:val="false"/>
-          <w:sz w:val="24"/>
-          <w:szCs w:val="24"/>
-        </w:rPr>
-        <w:tab/>
-        <w:t>Алтернативата е да се започне комуникация и да се извърши processing, който не изисква I/O операцията да е завършена. Това поведение се нарича asynchronous input/output. Всяка задача, която всъщност зависи от I/O oперациите, които не са завъшрили, не може да бъде изпълнена, но пък, тези който не зависят от конкретна конкретна не изпълнена операция, може да продължи по работата си.</w:t>
+        <w:t xml:space="preserve">Асинхронния вход/изход в </w:t>
+      </w:r>
+      <w:r>
+        <w:rPr>
+          <w:rFonts w:ascii="ARial" w:hAnsi="ARial"/>
+          <w:b w:val="false"/>
+          <w:bCs w:val="false"/>
+          <w:sz w:val="24"/>
+          <w:szCs w:val="24"/>
+        </w:rPr>
+        <w:t>компютърните</w:t>
+      </w:r>
+      <w:r>
+        <w:rPr>
+          <w:rFonts w:ascii="ARial" w:hAnsi="ARial"/>
+          <w:b w:val="false"/>
+          <w:bCs w:val="false"/>
+          <w:sz w:val="24"/>
+          <w:szCs w:val="24"/>
+        </w:rPr>
+        <w:t xml:space="preserve"> науки е форма на I/O обработка, която позволява при обработване на една операция, да започне обработка на втора, преди първата да е свършила. Входно/изходните операции в компютъра могат да бъдат много бавни. I/O устройството може да включва механични части, които трябва да се местят, като seeking операция на хард диска за четене и запис. Примерно поведение на I/O операция може да бъде: започване на операция и изчакване, докато операцията не се завърши.. Такова поведение се нарича synchronous I/O или blocking I/O, защото блокира процеса, докато програмата обработва процеса.  Когато има много I/O операции, това </w:t>
+      </w:r>
+      <w:r>
+        <w:rPr>
+          <w:rFonts w:ascii="ARial" w:hAnsi="ARial"/>
+          <w:b w:val="false"/>
+          <w:bCs w:val="false"/>
+          <w:sz w:val="24"/>
+          <w:szCs w:val="24"/>
+        </w:rPr>
+        <w:t>означава</w:t>
+      </w:r>
+      <w:r>
+        <w:rPr>
+          <w:rFonts w:ascii="ARial" w:hAnsi="ARial"/>
+          <w:b w:val="false"/>
+          <w:bCs w:val="false"/>
+          <w:sz w:val="24"/>
+          <w:szCs w:val="24"/>
+        </w:rPr>
+        <w:t>, че процесора прекарва по много време в idle, чакайки I/O о</w:t>
+      </w:r>
+      <w:r>
+        <w:rPr>
+          <w:rFonts w:ascii="ARial" w:hAnsi="ARial"/>
+          <w:b w:val="false"/>
+          <w:bCs w:val="false"/>
+          <w:sz w:val="24"/>
+          <w:szCs w:val="24"/>
+        </w:rPr>
+        <w:t>пе</w:t>
+      </w:r>
+      <w:r>
+        <w:rPr>
+          <w:rFonts w:ascii="ARial" w:hAnsi="ARial"/>
+          <w:b w:val="false"/>
+          <w:bCs w:val="false"/>
+          <w:sz w:val="24"/>
+          <w:szCs w:val="24"/>
+        </w:rPr>
+        <w:t xml:space="preserve">рациите да завършат. </w:t>
+      </w:r>
+    </w:p>
+    <w:p>
+      <w:pPr>
+        <w:pStyle w:val="style18"/>
+        <w:spacing w:line="360" w:lineRule="auto"/>
+      </w:pPr>
+      <w:r>
+        <w:rPr>
+          <w:rFonts w:ascii="ARial" w:hAnsi="ARial"/>
+          <w:b w:val="false"/>
+          <w:bCs w:val="false"/>
+          <w:sz w:val="24"/>
+          <w:szCs w:val="24"/>
+        </w:rPr>
+        <w:tab/>
+        <w:t>Алтернативата е да се започне комуникация и да се извърши processing, който не изисква I/O операцията да е завършена. Това поведение се нарича asynchronous input/output. Всяка задача, която всъщност зависи от I/O oперациите, които не са завър</w:t>
+      </w:r>
+      <w:r>
+        <w:rPr>
+          <w:rFonts w:ascii="ARial" w:hAnsi="ARial"/>
+          <w:b w:val="false"/>
+          <w:bCs w:val="false"/>
+          <w:sz w:val="24"/>
+          <w:szCs w:val="24"/>
+        </w:rPr>
+        <w:t>ш</w:t>
+      </w:r>
+      <w:r>
+        <w:rPr>
+          <w:rFonts w:ascii="ARial" w:hAnsi="ARial"/>
+          <w:b w:val="false"/>
+          <w:bCs w:val="false"/>
+          <w:sz w:val="24"/>
+          <w:szCs w:val="24"/>
+        </w:rPr>
+        <w:t>или, не може да бъде изпълнена, но пък, тези който не зависят от конкретна конкретна не изпълнена операция, може да продължи по работата си.</w:t>
       </w:r>
     </w:p>
     <w:p>
@@ -998,7 +1254,7 @@
         <w:pStyle w:val="style1"/>
         <w:numPr>
           <w:ilvl w:val="0"/>
-          <w:numId w:val="1"/>
+          <w:numId w:val="2"/>
         </w:numPr>
       </w:pPr>
       <w:r>
@@ -1008,16 +1264,7 @@
           <w:sz w:val="32"/>
           <w:szCs w:val="32"/>
         </w:rPr>
-        <w:t>4</w:t>
-      </w:r>
-      <w:r>
-        <w:rPr>
-          <w:b/>
-          <w:bCs/>
-          <w:sz w:val="32"/>
-          <w:szCs w:val="32"/>
-        </w:rPr>
-        <w:t>. Какво е V8 JavaScript Engine?</w:t>
+        <w:t>4. Какво е V8 JavaScript Engine?</w:t>
       </w:r>
     </w:p>
     <w:p>
@@ -1049,7 +1296,7 @@
           <w:sz w:val="24"/>
           <w:szCs w:val="24"/>
         </w:rPr>
-        <w:t>V8 компилира JavaScript до native машинен коде преди изпълнението му. Както други традиционни техники като Java Virtual Machine изпълнява до bytecode или го интерпретира. Компилирания код е допълнително оптимизиран динамично в runtime въз основа на евристични методи за изпълнение на код. Използват се техники за оптимизиране като inlining, elision, inline кеширане и много други.</w:t>
+        <w:t>V8 компилира JavaScript до native машинен код преди изпълнението му. Както други традиционни техники като Java Virtual Machine изпълнява до bytecode или го интерпретира. Компилирания код е допълнително оптимизиран динамично в runtime въз основа на евристични методи за изпълнение на код. Използват се техники за оптимизиране като inlining, elision, inline кеширане и много други.</w:t>
       </w:r>
     </w:p>
     <w:p>
@@ -1073,16 +1320,12 @@
         <w:pStyle w:val="style1"/>
         <w:numPr>
           <w:ilvl w:val="0"/>
-          <w:numId w:val="1"/>
+          <w:numId w:val="2"/>
         </w:numPr>
       </w:pPr>
       <w:r>
         <w:rPr/>
-        <w:t>5</w:t>
-      </w:r>
-      <w:r>
-        <w:rPr/>
-        <w:t>. Какво е NPM?</w:t>
+        <w:t>5. Какво е NPM?</w:t>
       </w:r>
     </w:p>
     <w:p>
@@ -1102,16 +1345,12 @@
         <w:pStyle w:val="style1"/>
         <w:numPr>
           <w:ilvl w:val="0"/>
-          <w:numId w:val="1"/>
+          <w:numId w:val="2"/>
         </w:numPr>
       </w:pPr>
       <w:r>
         <w:rPr/>
-        <w:t>6</w:t>
-      </w:r>
-      <w:r>
-        <w:rPr/>
-        <w:t>. Предимства, които ни дава node.js пред други web servers</w:t>
+        <w:t>6. Предимства, които ни дава node.js пред други web servers</w:t>
       </w:r>
     </w:p>
     <w:p>
@@ -1159,7 +1398,27 @@
           <w:sz w:val="24"/>
           <w:szCs w:val="24"/>
         </w:rPr>
-        <w:t>- Един език за всичко. Всяко сериозно web приложение днес използва JavaScript, за подобряване на UI-a и UX-a. Например Facebook и Twitter използват много JavaScript за итеракциите между страниците. Имайки възможността да пишем на този език и за back-end частта от нашето приложение ни прави атерактивни.</w:t>
+        <w:t xml:space="preserve">- Един език за всичко. Всяко сериозно web приложение днес използва JavaScript, за подобряване на UI-a и UX-a. Например Facebook и Twitter използват много JavaScript за </w:t>
+      </w:r>
+      <w:r>
+        <w:rPr>
+          <w:rFonts w:ascii="ARial" w:hAnsi="ARial"/>
+          <w:b w:val="false"/>
+          <w:bCs w:val="false"/>
+          <w:sz w:val="24"/>
+          <w:szCs w:val="24"/>
+        </w:rPr>
+        <w:t>интеракциите</w:t>
+      </w:r>
+      <w:r>
+        <w:rPr>
+          <w:rFonts w:ascii="ARial" w:hAnsi="ARial"/>
+          <w:b w:val="false"/>
+          <w:bCs w:val="false"/>
+          <w:sz w:val="24"/>
+          <w:szCs w:val="24"/>
+        </w:rPr>
+        <w:t xml:space="preserve"> между страниците. Имайки възможността да пишем на този език и за back-end частта от нашето приложение ни прави атеративни.</w:t>
       </w:r>
     </w:p>
     <w:p>
@@ -1226,6 +1485,9 @@
       <w:lvlText w:val=""/>
       <w:lvlJc w:val="left"/>
       <w:pPr>
+        <w:tabs>
+          <w:tab w:pos="432" w:val="num"/>
+        </w:tabs>
         <w:ind w:hanging="432" w:left="432"/>
       </w:pPr>
     </w:lvl>
@@ -1236,6 +1498,9 @@
       <w:lvlText w:val=""/>
       <w:lvlJc w:val="left"/>
       <w:pPr>
+        <w:tabs>
+          <w:tab w:pos="576" w:val="num"/>
+        </w:tabs>
         <w:ind w:hanging="576" w:left="576"/>
       </w:pPr>
     </w:lvl>
@@ -1246,6 +1511,9 @@
       <w:lvlText w:val=""/>
       <w:lvlJc w:val="left"/>
       <w:pPr>
+        <w:tabs>
+          <w:tab w:pos="720" w:val="num"/>
+        </w:tabs>
         <w:ind w:hanging="720" w:left="720"/>
       </w:pPr>
     </w:lvl>
@@ -1256,6 +1524,9 @@
       <w:lvlText w:val=""/>
       <w:lvlJc w:val="left"/>
       <w:pPr>
+        <w:tabs>
+          <w:tab w:pos="864" w:val="num"/>
+        </w:tabs>
         <w:ind w:hanging="864" w:left="864"/>
       </w:pPr>
     </w:lvl>
@@ -1266,6 +1537,9 @@
       <w:lvlText w:val=""/>
       <w:lvlJc w:val="left"/>
       <w:pPr>
+        <w:tabs>
+          <w:tab w:pos="1008" w:val="num"/>
+        </w:tabs>
         <w:ind w:hanging="1008" w:left="1008"/>
       </w:pPr>
     </w:lvl>
@@ -1276,6 +1550,9 @@
       <w:lvlText w:val=""/>
       <w:lvlJc w:val="left"/>
       <w:pPr>
+        <w:tabs>
+          <w:tab w:pos="1152" w:val="num"/>
+        </w:tabs>
         <w:ind w:hanging="1152" w:left="1152"/>
       </w:pPr>
     </w:lvl>
@@ -1286,6 +1563,9 @@
       <w:lvlText w:val=""/>
       <w:lvlJc w:val="left"/>
       <w:pPr>
+        <w:tabs>
+          <w:tab w:pos="1296" w:val="num"/>
+        </w:tabs>
         <w:ind w:hanging="1296" w:left="1296"/>
       </w:pPr>
     </w:lvl>
@@ -1296,6 +1576,9 @@
       <w:lvlText w:val=""/>
       <w:lvlJc w:val="left"/>
       <w:pPr>
+        <w:tabs>
+          <w:tab w:pos="1440" w:val="num"/>
+        </w:tabs>
         <w:ind w:hanging="1440" w:left="1440"/>
       </w:pPr>
     </w:lvl>
@@ -1306,6 +1589,9 @@
       <w:lvlText w:val=""/>
       <w:lvlJc w:val="left"/>
       <w:pPr>
+        <w:tabs>
+          <w:tab w:pos="1584" w:val="num"/>
+        </w:tabs>
         <w:ind w:hanging="1584" w:left="1584"/>
       </w:pPr>
     </w:lvl>
@@ -1318,9 +1604,6 @@
       <w:lvlText w:val=""/>
       <w:lvlJc w:val="left"/>
       <w:pPr>
-        <w:tabs>
-          <w:tab w:pos="432" w:val="num"/>
-        </w:tabs>
         <w:ind w:hanging="432" w:left="432"/>
       </w:pPr>
     </w:lvl>
@@ -1331,9 +1614,6 @@
       <w:lvlText w:val=""/>
       <w:lvlJc w:val="left"/>
       <w:pPr>
-        <w:tabs>
-          <w:tab w:pos="576" w:val="num"/>
-        </w:tabs>
         <w:ind w:hanging="576" w:left="576"/>
       </w:pPr>
     </w:lvl>
@@ -1344,9 +1624,6 @@
       <w:lvlText w:val=""/>
       <w:lvlJc w:val="left"/>
       <w:pPr>
-        <w:tabs>
-          <w:tab w:pos="720" w:val="num"/>
-        </w:tabs>
         <w:ind w:hanging="720" w:left="720"/>
       </w:pPr>
     </w:lvl>
@@ -1357,9 +1634,6 @@
       <w:lvlText w:val=""/>
       <w:lvlJc w:val="left"/>
       <w:pPr>
-        <w:tabs>
-          <w:tab w:pos="864" w:val="num"/>
-        </w:tabs>
         <w:ind w:hanging="864" w:left="864"/>
       </w:pPr>
     </w:lvl>
@@ -1370,9 +1644,6 @@
       <w:lvlText w:val=""/>
       <w:lvlJc w:val="left"/>
       <w:pPr>
-        <w:tabs>
-          <w:tab w:pos="1008" w:val="num"/>
-        </w:tabs>
         <w:ind w:hanging="1008" w:left="1008"/>
       </w:pPr>
     </w:lvl>
@@ -1383,9 +1654,6 @@
       <w:lvlText w:val=""/>
       <w:lvlJc w:val="left"/>
       <w:pPr>
-        <w:tabs>
-          <w:tab w:pos="1152" w:val="num"/>
-        </w:tabs>
         <w:ind w:hanging="1152" w:left="1152"/>
       </w:pPr>
     </w:lvl>
@@ -1396,9 +1664,6 @@
       <w:lvlText w:val=""/>
       <w:lvlJc w:val="left"/>
       <w:pPr>
-        <w:tabs>
-          <w:tab w:pos="1296" w:val="num"/>
-        </w:tabs>
         <w:ind w:hanging="1296" w:left="1296"/>
       </w:pPr>
     </w:lvl>
@@ -1409,9 +1674,6 @@
       <w:lvlText w:val=""/>
       <w:lvlJc w:val="left"/>
       <w:pPr>
-        <w:tabs>
-          <w:tab w:pos="1440" w:val="num"/>
-        </w:tabs>
         <w:ind w:hanging="1440" w:left="1440"/>
       </w:pPr>
     </w:lvl>
@@ -1422,9 +1684,6 @@
       <w:lvlText w:val=""/>
       <w:lvlJc w:val="left"/>
       <w:pPr>
-        <w:tabs>
-          <w:tab w:pos="1584" w:val="num"/>
-        </w:tabs>
         <w:ind w:hanging="1584" w:left="1584"/>
       </w:pPr>
     </w:lvl>
@@ -1460,7 +1719,13 @@
     <w:name w:val="Heading 1"/>
     <w:basedOn w:val="style17"/>
     <w:next w:val="style18"/>
-    <w:pPr/>
+    <w:pPr>
+      <w:numPr>
+        <w:ilvl w:val="0"/>
+        <w:numId w:val="1"/>
+      </w:numPr>
+      <w:outlineLvl w:val="0"/>
+    </w:pPr>
     <w:rPr>
       <w:b/>
       <w:bCs/>

</xml_diff>